<commit_message>
Adding to participation form
</commit_message>
<xml_diff>
--- a/PizzaOrder/Project Participation Form.docx
+++ b/PizzaOrder/Project Participation Form.docx
@@ -99,17 +99,10 @@
           <w:u w:val="single"/>
           <w:lang w:val="en-US"/>
         </w:rPr>
-        <w:t xml:space="preserve">  </w:t>
+        <w:t xml:space="preserve">   </w:t>
       </w:r>
-      <w:proofErr w:type="gramStart"/>
-      <w:r>
-        <w:rPr>
-          <w:u w:val="single"/>
-          <w:lang w:val="en-US"/>
-        </w:rPr>
-        <w:t xml:space="preserve">  .</w:t>
-      </w:r>
-      <w:proofErr w:type="gramEnd"/>
+      <w:bookmarkStart w:id="3" w:name="_GoBack"/>
+      <w:bookmarkEnd w:id="3"/>
     </w:p>
     <w:tbl>
       <w:tblPr>
@@ -220,7 +213,31 @@
               <w:rPr>
                 <w:lang w:val="en-US"/>
               </w:rPr>
-              <w:t>Step 7</w:t>
+              <w:t>Step</w:t>
+            </w:r>
+            <w:r>
+              <w:rPr>
+                <w:lang w:val="en-US"/>
+              </w:rPr>
+              <w:t xml:space="preserve"> 6</w:t>
+            </w:r>
+          </w:p>
+          <w:p>
+            <w:pPr>
+              <w:pStyle w:val="ListParagraph"/>
+              <w:numPr>
+                <w:ilvl w:val="0"/>
+                <w:numId w:val="4"/>
+              </w:numPr>
+              <w:rPr>
+                <w:lang w:val="en-US"/>
+              </w:rPr>
+            </w:pPr>
+            <w:r>
+              <w:rPr>
+                <w:lang w:val="en-US"/>
+              </w:rPr>
+              <w:t>Testing</w:t>
             </w:r>
           </w:p>
         </w:tc>
@@ -314,8 +331,30 @@
               <w:rPr>
                 <w:lang w:val="en-US"/>
               </w:rPr>
+              <w:t>Step 7</w:t>
+            </w:r>
+          </w:p>
+          <w:p>
+            <w:pPr>
+              <w:pStyle w:val="ListParagraph"/>
+              <w:numPr>
+                <w:ilvl w:val="0"/>
+                <w:numId w:val="4"/>
+              </w:numPr>
+              <w:rPr>
+                <w:lang w:val="en-US"/>
+              </w:rPr>
+            </w:pPr>
+            <w:bookmarkStart w:id="4" w:name="OLE_LINK4"/>
+            <w:bookmarkStart w:id="5" w:name="OLE_LINK5"/>
+            <w:r>
+              <w:rPr>
+                <w:lang w:val="en-US"/>
+              </w:rPr>
               <w:t>Testing</w:t>
             </w:r>
+            <w:bookmarkEnd w:id="4"/>
+            <w:bookmarkEnd w:id="5"/>
           </w:p>
         </w:tc>
         <w:tc>
@@ -432,6 +471,42 @@
           <w:p>
             <w:pPr>
               <w:pStyle w:val="ListParagraph"/>
+              <w:numPr>
+                <w:ilvl w:val="0"/>
+                <w:numId w:val="4"/>
+              </w:numPr>
+              <w:rPr>
+                <w:lang w:val="en-US"/>
+              </w:rPr>
+            </w:pPr>
+            <w:r>
+              <w:rPr>
+                <w:lang w:val="en-US"/>
+              </w:rPr>
+              <w:t>Step 6</w:t>
+            </w:r>
+          </w:p>
+          <w:p>
+            <w:pPr>
+              <w:pStyle w:val="ListParagraph"/>
+              <w:numPr>
+                <w:ilvl w:val="0"/>
+                <w:numId w:val="4"/>
+              </w:numPr>
+              <w:rPr>
+                <w:lang w:val="en-US"/>
+              </w:rPr>
+            </w:pPr>
+            <w:r>
+              <w:rPr>
+                <w:lang w:val="en-US"/>
+              </w:rPr>
+              <w:t>Step 7</w:t>
+            </w:r>
+          </w:p>
+          <w:p>
+            <w:pPr>
+              <w:pStyle w:val="ListParagraph"/>
               <w:ind w:left="360"/>
               <w:rPr>
                 <w:lang w:val="en-US"/>
@@ -466,7 +541,7 @@
                 <w:lang w:val="en-US"/>
               </w:rPr>
             </w:pPr>
-            <w:bookmarkStart w:id="3" w:name="_Hlk508192812"/>
+            <w:bookmarkStart w:id="6" w:name="_Hlk508192812"/>
             <w:r>
               <w:rPr>
                 <w:lang w:val="en-US"/>
@@ -494,6 +569,24 @@
               <w:rPr>
                 <w:lang w:val="en-US"/>
               </w:rPr>
+              <w:t>Step 6</w:t>
+            </w:r>
+          </w:p>
+          <w:p>
+            <w:pPr>
+              <w:pStyle w:val="ListParagraph"/>
+              <w:numPr>
+                <w:ilvl w:val="0"/>
+                <w:numId w:val="4"/>
+              </w:numPr>
+              <w:rPr>
+                <w:lang w:val="en-US"/>
+              </w:rPr>
+            </w:pPr>
+            <w:r>
+              <w:rPr>
+                <w:lang w:val="en-US"/>
+              </w:rPr>
               <w:t>Testing</w:t>
             </w:r>
           </w:p>
@@ -511,7 +604,7 @@
           </w:p>
         </w:tc>
       </w:tr>
-      <w:bookmarkEnd w:id="3"/>
+      <w:bookmarkEnd w:id="6"/>
       <w:tr>
         <w:trPr>
           <w:trHeight w:val="1860"/>
@@ -555,8 +648,6 @@
               </w:rPr>
               <w:t>Testing</w:t>
             </w:r>
-            <w:bookmarkStart w:id="4" w:name="_GoBack"/>
-            <w:bookmarkEnd w:id="4"/>
           </w:p>
         </w:tc>
         <w:tc>

</xml_diff>